<commit_message>
added completion status Unit Req
</commit_message>
<xml_diff>
--- a/Unit dev group/Project meeting 4/Requirements.docx
+++ b/Unit dev group/Project meeting 4/Requirements.docx
@@ -22,7 +22,17 @@
           <w:sz w:val="32"/>
           <w:szCs w:val="32"/>
         </w:rPr>
-        <w:t>Requirements Documentation – Unit group</w:t>
+        <w:t>Requirements Documentation</w:t>
+      </w:r>
+      <w:r>
+        <w:rPr>
+          <w:rFonts w:ascii="Arial" w:eastAsia="Arial" w:hAnsi="Arial" w:cs="Arial"/>
+          <w:b/>
+          <w:color w:val="000000"/>
+          <w:sz w:val="32"/>
+          <w:szCs w:val="32"/>
+        </w:rPr>
+        <w:t xml:space="preserve"> – Unit group</w:t>
       </w:r>
     </w:p>
     <w:p>
@@ -54,7 +64,18 @@
           <w:sz w:val="32"/>
           <w:szCs w:val="32"/>
         </w:rPr>
-        <w:t xml:space="preserve"> Homed</w:t>
+        <w:t xml:space="preserve"> </w:t>
+      </w:r>
+      <w:proofErr w:type="spellStart"/>
+      <w:r>
+        <w:rPr>
+          <w:rFonts w:ascii="Arial" w:eastAsia="Arial" w:hAnsi="Arial" w:cs="Arial"/>
+          <w:b/>
+          <w:color w:val="000000"/>
+          <w:sz w:val="32"/>
+          <w:szCs w:val="32"/>
+        </w:rPr>
+        <w:t>Home</w:t>
       </w:r>
       <w:r>
         <w:rPr>
@@ -64,7 +85,28 @@
           <w:sz w:val="32"/>
           <w:szCs w:val="32"/>
         </w:rPr>
-        <w:t xml:space="preserve">ork - </w:t>
+        <w:t>d</w:t>
+      </w:r>
+      <w:r>
+        <w:rPr>
+          <w:rFonts w:ascii="Arial" w:eastAsia="Arial" w:hAnsi="Arial" w:cs="Arial"/>
+          <w:b/>
+          <w:color w:val="000000"/>
+          <w:sz w:val="32"/>
+          <w:szCs w:val="32"/>
+        </w:rPr>
+        <w:t>ork</w:t>
+      </w:r>
+      <w:proofErr w:type="spellEnd"/>
+      <w:r>
+        <w:rPr>
+          <w:rFonts w:ascii="Arial" w:eastAsia="Arial" w:hAnsi="Arial" w:cs="Arial"/>
+          <w:b/>
+          <w:color w:val="000000"/>
+          <w:sz w:val="32"/>
+          <w:szCs w:val="32"/>
+        </w:rPr>
+        <w:t xml:space="preserve"> - </w:t>
       </w:r>
       <w:r>
         <w:rPr>
@@ -270,8 +312,17 @@
                 <w:sz w:val="22"/>
                 <w:szCs w:val="22"/>
               </w:rPr>
-              <w:t>Hani Alzir</w:t>
-            </w:r>
+              <w:t xml:space="preserve">Hani </w:t>
+            </w:r>
+            <w:proofErr w:type="spellStart"/>
+            <w:r>
+              <w:rPr>
+                <w:sz w:val="22"/>
+                <w:szCs w:val="22"/>
+              </w:rPr>
+              <w:t>Alzir</w:t>
+            </w:r>
+            <w:proofErr w:type="spellEnd"/>
           </w:p>
         </w:tc>
         <w:tc>
@@ -346,8 +397,17 @@
                 <w:sz w:val="22"/>
                 <w:szCs w:val="22"/>
               </w:rPr>
-              <w:t>Ali Habesh</w:t>
-            </w:r>
+              <w:t xml:space="preserve">Ali </w:t>
+            </w:r>
+            <w:proofErr w:type="spellStart"/>
+            <w:r>
+              <w:rPr>
+                <w:sz w:val="22"/>
+                <w:szCs w:val="22"/>
+              </w:rPr>
+              <w:t>Habesh</w:t>
+            </w:r>
+            <w:proofErr w:type="spellEnd"/>
           </w:p>
         </w:tc>
         <w:tc>
@@ -418,13 +478,31 @@
                 <w:szCs w:val="38"/>
               </w:rPr>
             </w:pPr>
+            <w:proofErr w:type="spellStart"/>
             <w:r>
               <w:rPr>
                 <w:sz w:val="22"/>
                 <w:szCs w:val="22"/>
               </w:rPr>
-              <w:t>Stiv Abdulwahed</w:t>
-            </w:r>
+              <w:t>Stiv</w:t>
+            </w:r>
+            <w:proofErr w:type="spellEnd"/>
+            <w:r>
+              <w:rPr>
+                <w:sz w:val="22"/>
+                <w:szCs w:val="22"/>
+              </w:rPr>
+              <w:t xml:space="preserve"> </w:t>
+            </w:r>
+            <w:proofErr w:type="spellStart"/>
+            <w:r>
+              <w:rPr>
+                <w:sz w:val="22"/>
+                <w:szCs w:val="22"/>
+              </w:rPr>
+              <w:t>Abdulwahed</w:t>
+            </w:r>
+            <w:proofErr w:type="spellEnd"/>
           </w:p>
         </w:tc>
         <w:tc>
@@ -500,8 +578,17 @@
                 <w:sz w:val="22"/>
                 <w:szCs w:val="22"/>
               </w:rPr>
-              <w:t>Amr Al-shaaba</w:t>
-            </w:r>
+              <w:t>Amr Al-</w:t>
+            </w:r>
+            <w:proofErr w:type="spellStart"/>
+            <w:r>
+              <w:rPr>
+                <w:sz w:val="22"/>
+                <w:szCs w:val="22"/>
+              </w:rPr>
+              <w:t>shaaba</w:t>
+            </w:r>
+            <w:proofErr w:type="spellEnd"/>
           </w:p>
         </w:tc>
         <w:tc>
@@ -576,7 +663,7 @@
     <w:tbl>
       <w:tblPr>
         <w:tblStyle w:val="a0"/>
-        <w:tblW w:w="9504" w:type="dxa"/>
+        <w:tblW w:w="8182" w:type="dxa"/>
         <w:tblInd w:w="0" w:type="dxa"/>
         <w:tblLayout w:type="fixed"/>
         <w:tblLook w:val="0000" w:firstRow="0" w:lastRow="0" w:firstColumn="0" w:lastColumn="0" w:noHBand="0" w:noVBand="0"/>
@@ -585,7 +672,7 @@
         <w:gridCol w:w="2304"/>
         <w:gridCol w:w="1152"/>
         <w:gridCol w:w="3744"/>
-        <w:gridCol w:w="2304"/>
+        <w:gridCol w:w="982"/>
       </w:tblGrid>
       <w:tr>
         <w:trPr>
@@ -692,7 +779,7 @@
         </w:tc>
         <w:tc>
           <w:tcPr>
-            <w:tcW w:w="2304" w:type="dxa"/>
+            <w:tcW w:w="982" w:type="dxa"/>
             <w:tcBorders>
               <w:top w:val="single" w:sz="6" w:space="0" w:color="000000"/>
               <w:left w:val="single" w:sz="6" w:space="0" w:color="000000"/>
@@ -823,7 +910,7 @@
         </w:tc>
         <w:tc>
           <w:tcPr>
-            <w:tcW w:w="2304" w:type="dxa"/>
+            <w:tcW w:w="982" w:type="dxa"/>
             <w:tcBorders>
               <w:top w:val="single" w:sz="6" w:space="0" w:color="000000"/>
               <w:left w:val="single" w:sz="6" w:space="0" w:color="000000"/>
@@ -951,7 +1038,7 @@
         </w:tc>
         <w:tc>
           <w:tcPr>
-            <w:tcW w:w="2304" w:type="dxa"/>
+            <w:tcW w:w="982" w:type="dxa"/>
             <w:tcBorders>
               <w:top w:val="single" w:sz="6" w:space="0" w:color="000000"/>
               <w:left w:val="single" w:sz="6" w:space="0" w:color="000000"/>
@@ -1112,7 +1199,7 @@
         </w:tc>
         <w:tc>
           <w:tcPr>
-            <w:tcW w:w="2304" w:type="dxa"/>
+            <w:tcW w:w="982" w:type="dxa"/>
             <w:tcBorders>
               <w:top w:val="single" w:sz="6" w:space="0" w:color="000000"/>
               <w:left w:val="single" w:sz="6" w:space="0" w:color="000000"/>
@@ -1254,7 +1341,7 @@
         </w:tc>
         <w:tc>
           <w:tcPr>
-            <w:tcW w:w="2304" w:type="dxa"/>
+            <w:tcW w:w="982" w:type="dxa"/>
             <w:tcBorders>
               <w:top w:val="single" w:sz="6" w:space="0" w:color="000000"/>
               <w:left w:val="single" w:sz="6" w:space="0" w:color="000000"/>
@@ -1366,13 +1453,18 @@
               <w:t>Add</w:t>
             </w:r>
             <w:r>
-              <w:t xml:space="preserve"> a calandar</w:t>
-            </w:r>
-          </w:p>
-        </w:tc>
-        <w:tc>
-          <w:tcPr>
-            <w:tcW w:w="2304" w:type="dxa"/>
+              <w:t xml:space="preserve"> a </w:t>
+            </w:r>
+            <w:proofErr w:type="spellStart"/>
+            <w:r>
+              <w:t>calandar</w:t>
+            </w:r>
+            <w:proofErr w:type="spellEnd"/>
+          </w:p>
+        </w:tc>
+        <w:tc>
+          <w:tcPr>
+            <w:tcW w:w="982" w:type="dxa"/>
             <w:tcBorders>
               <w:top w:val="single" w:sz="6" w:space="0" w:color="000000"/>
               <w:left w:val="single" w:sz="6" w:space="0" w:color="000000"/>
@@ -1452,17 +1544,30 @@
         <w:t>Requirements List</w:t>
       </w:r>
     </w:p>
+    <w:p>
+      <w:pPr>
+        <w:jc w:val="center"/>
+        <w:rPr>
+          <w:rFonts w:ascii="Arial" w:eastAsia="Arial" w:hAnsi="Arial" w:cs="Arial"/>
+          <w:b/>
+          <w:color w:val="000000"/>
+          <w:sz w:val="36"/>
+          <w:szCs w:val="36"/>
+        </w:rPr>
+      </w:pPr>
+    </w:p>
     <w:tbl>
       <w:tblPr>
         <w:tblStyle w:val="a1"/>
-        <w:tblW w:w="9042" w:type="dxa"/>
-        <w:tblInd w:w="0" w:type="dxa"/>
+        <w:tblW w:w="9090" w:type="dxa"/>
+        <w:tblInd w:w="-15" w:type="dxa"/>
         <w:tblLayout w:type="fixed"/>
         <w:tblLook w:val="0000" w:firstRow="0" w:lastRow="0" w:firstColumn="0" w:lastColumn="0" w:noHBand="0" w:noVBand="0"/>
       </w:tblPr>
       <w:tblGrid>
-        <w:gridCol w:w="5208"/>
-        <w:gridCol w:w="3834"/>
+        <w:gridCol w:w="3060"/>
+        <w:gridCol w:w="3240"/>
+        <w:gridCol w:w="2790"/>
       </w:tblGrid>
       <w:tr>
         <w:trPr>
@@ -1470,7 +1575,7 @@
         </w:trPr>
         <w:tc>
           <w:tcPr>
-            <w:tcW w:w="5208" w:type="dxa"/>
+            <w:tcW w:w="3060" w:type="dxa"/>
             <w:tcBorders>
               <w:top w:val="single" w:sz="12" w:space="0" w:color="000000"/>
               <w:left w:val="single" w:sz="12" w:space="0" w:color="000000"/>
@@ -1507,7 +1612,7 @@
         </w:tc>
         <w:tc>
           <w:tcPr>
-            <w:tcW w:w="3834" w:type="dxa"/>
+            <w:tcW w:w="3240" w:type="dxa"/>
             <w:tcBorders>
               <w:top w:val="single" w:sz="12" w:space="0" w:color="000000"/>
               <w:left w:val="single" w:sz="12" w:space="0" w:color="000000"/>
@@ -1543,60 +1648,16 @@
             </w:r>
           </w:p>
         </w:tc>
-      </w:tr>
-      <w:tr>
-        <w:trPr>
-          <w:trHeight w:val="546"/>
-        </w:trPr>
-        <w:tc>
-          <w:tcPr>
-            <w:tcW w:w="5208" w:type="dxa"/>
+        <w:tc>
+          <w:tcPr>
+            <w:tcW w:w="2790" w:type="dxa"/>
             <w:tcBorders>
               <w:top w:val="single" w:sz="12" w:space="0" w:color="000000"/>
               <w:left w:val="single" w:sz="12" w:space="0" w:color="000000"/>
               <w:bottom w:val="single" w:sz="12" w:space="0" w:color="000000"/>
               <w:right w:val="single" w:sz="12" w:space="0" w:color="000000"/>
             </w:tcBorders>
-            <w:shd w:val="clear" w:color="auto" w:fill="FFFFFF"/>
-            <w:tcMar>
-              <w:left w:w="70" w:type="dxa"/>
-              <w:right w:w="70" w:type="dxa"/>
-            </w:tcMar>
-          </w:tcPr>
-          <w:p>
-            <w:pPr>
-              <w:tabs>
-                <w:tab w:val="right" w:pos="3617"/>
-              </w:tabs>
-              <w:spacing w:before="120" w:after="120"/>
-              <w:rPr>
-                <w:color w:val="000000"/>
-              </w:rPr>
-            </w:pPr>
-            <w:r>
-              <w:rPr>
-                <w:color w:val="000000"/>
-                <w:sz w:val="24"/>
-                <w:szCs w:val="24"/>
-              </w:rPr>
-              <w:t>R1. Start application</w:t>
-            </w:r>
-          </w:p>
-        </w:tc>
-        <w:tc>
-          <w:tcPr>
-            <w:tcW w:w="3834" w:type="dxa"/>
-            <w:tcBorders>
-              <w:top w:val="single" w:sz="12" w:space="0" w:color="000000"/>
-              <w:left w:val="single" w:sz="12" w:space="0" w:color="000000"/>
-              <w:bottom w:val="single" w:sz="12" w:space="0" w:color="000000"/>
-              <w:right w:val="single" w:sz="12" w:space="0" w:color="000000"/>
-            </w:tcBorders>
-            <w:shd w:val="clear" w:color="auto" w:fill="FFFFFF"/>
-            <w:tcMar>
-              <w:left w:w="70" w:type="dxa"/>
-              <w:right w:w="70" w:type="dxa"/>
-            </w:tcMar>
+            <w:shd w:val="clear" w:color="auto" w:fill="CCCCCC"/>
           </w:tcPr>
           <w:p>
             <w:pPr>
@@ -1607,14 +1668,18 @@
               <w:spacing w:before="120" w:after="120"/>
               <w:jc w:val="center"/>
               <w:rPr>
-                <w:color w:val="000000"/>
-              </w:rPr>
-            </w:pPr>
-            <w:r>
-              <w:rPr>
-                <w:color w:val="000000"/>
-              </w:rPr>
-              <w:t>Essential</w:t>
+                <w:rFonts w:ascii="Arial" w:eastAsia="Arial" w:hAnsi="Arial" w:cs="Arial"/>
+                <w:b/>
+                <w:color w:val="000000"/>
+              </w:rPr>
+            </w:pPr>
+            <w:r>
+              <w:rPr>
+                <w:rFonts w:ascii="Arial" w:eastAsia="Arial" w:hAnsi="Arial" w:cs="Arial"/>
+                <w:b/>
+                <w:color w:val="000000"/>
+              </w:rPr>
+              <w:t>Completion</w:t>
             </w:r>
           </w:p>
         </w:tc>
@@ -1625,7 +1690,7 @@
         </w:trPr>
         <w:tc>
           <w:tcPr>
-            <w:tcW w:w="5208" w:type="dxa"/>
+            <w:tcW w:w="3060" w:type="dxa"/>
             <w:tcBorders>
               <w:top w:val="single" w:sz="12" w:space="0" w:color="000000"/>
               <w:left w:val="single" w:sz="12" w:space="0" w:color="000000"/>
@@ -1654,13 +1719,13 @@
                 <w:sz w:val="24"/>
                 <w:szCs w:val="24"/>
               </w:rPr>
-              <w:t>R2. End application</w:t>
-            </w:r>
-          </w:p>
-        </w:tc>
-        <w:tc>
-          <w:tcPr>
-            <w:tcW w:w="3834" w:type="dxa"/>
+              <w:t>R1. Start application</w:t>
+            </w:r>
+          </w:p>
+        </w:tc>
+        <w:tc>
+          <w:tcPr>
+            <w:tcW w:w="3240" w:type="dxa"/>
             <w:tcBorders>
               <w:top w:val="single" w:sz="12" w:space="0" w:color="000000"/>
               <w:left w:val="single" w:sz="12" w:space="0" w:color="000000"/>
@@ -1693,14 +1758,9 @@
             </w:r>
           </w:p>
         </w:tc>
-      </w:tr>
-      <w:tr>
-        <w:trPr>
-          <w:trHeight w:val="546"/>
-        </w:trPr>
-        <w:tc>
-          <w:tcPr>
-            <w:tcW w:w="5208" w:type="dxa"/>
+        <w:tc>
+          <w:tcPr>
+            <w:tcW w:w="2790" w:type="dxa"/>
             <w:tcBorders>
               <w:top w:val="single" w:sz="12" w:space="0" w:color="000000"/>
               <w:left w:val="single" w:sz="12" w:space="0" w:color="000000"/>
@@ -1708,45 +1768,6 @@
               <w:right w:val="single" w:sz="12" w:space="0" w:color="000000"/>
             </w:tcBorders>
             <w:shd w:val="clear" w:color="auto" w:fill="FFFFFF"/>
-            <w:tcMar>
-              <w:left w:w="70" w:type="dxa"/>
-              <w:right w:w="70" w:type="dxa"/>
-            </w:tcMar>
-          </w:tcPr>
-          <w:p>
-            <w:pPr>
-              <w:tabs>
-                <w:tab w:val="right" w:pos="3617"/>
-              </w:tabs>
-              <w:spacing w:before="120" w:after="120"/>
-              <w:rPr>
-                <w:color w:val="000000"/>
-              </w:rPr>
-            </w:pPr>
-            <w:r>
-              <w:rPr>
-                <w:color w:val="000000"/>
-                <w:sz w:val="24"/>
-                <w:szCs w:val="24"/>
-              </w:rPr>
-              <w:t>R3. Log in system</w:t>
-            </w:r>
-          </w:p>
-        </w:tc>
-        <w:tc>
-          <w:tcPr>
-            <w:tcW w:w="3834" w:type="dxa"/>
-            <w:tcBorders>
-              <w:top w:val="single" w:sz="12" w:space="0" w:color="000000"/>
-              <w:left w:val="single" w:sz="12" w:space="0" w:color="000000"/>
-              <w:bottom w:val="single" w:sz="12" w:space="0" w:color="000000"/>
-              <w:right w:val="single" w:sz="12" w:space="0" w:color="000000"/>
-            </w:tcBorders>
-            <w:shd w:val="clear" w:color="auto" w:fill="FFFFFF"/>
-            <w:tcMar>
-              <w:left w:w="70" w:type="dxa"/>
-              <w:right w:w="70" w:type="dxa"/>
-            </w:tcMar>
           </w:tcPr>
           <w:p>
             <w:pPr>
@@ -1764,7 +1785,7 @@
               <w:rPr>
                 <w:color w:val="000000"/>
               </w:rPr>
-              <w:t>Essential</w:t>
+              <w:t>100%</w:t>
             </w:r>
           </w:p>
         </w:tc>
@@ -1775,7 +1796,7 @@
         </w:trPr>
         <w:tc>
           <w:tcPr>
-            <w:tcW w:w="5208" w:type="dxa"/>
+            <w:tcW w:w="3060" w:type="dxa"/>
             <w:tcBorders>
               <w:top w:val="single" w:sz="12" w:space="0" w:color="000000"/>
               <w:left w:val="single" w:sz="12" w:space="0" w:color="000000"/>
@@ -1790,6 +1811,9 @@
           </w:tcPr>
           <w:p>
             <w:pPr>
+              <w:tabs>
+                <w:tab w:val="right" w:pos="3617"/>
+              </w:tabs>
               <w:spacing w:before="120" w:after="120"/>
               <w:rPr>
                 <w:color w:val="000000"/>
@@ -1801,13 +1825,13 @@
                 <w:sz w:val="24"/>
                 <w:szCs w:val="24"/>
               </w:rPr>
-              <w:t>R4. Scroller for lights</w:t>
-            </w:r>
-          </w:p>
-        </w:tc>
-        <w:tc>
-          <w:tcPr>
-            <w:tcW w:w="3834" w:type="dxa"/>
+              <w:t>R2. End application</w:t>
+            </w:r>
+          </w:p>
+        </w:tc>
+        <w:tc>
+          <w:tcPr>
+            <w:tcW w:w="3240" w:type="dxa"/>
             <w:tcBorders>
               <w:top w:val="single" w:sz="12" w:space="0" w:color="000000"/>
               <w:left w:val="single" w:sz="12" w:space="0" w:color="000000"/>
@@ -1840,14 +1864,9 @@
             </w:r>
           </w:p>
         </w:tc>
-      </w:tr>
-      <w:tr>
-        <w:trPr>
-          <w:trHeight w:val="546"/>
-        </w:trPr>
-        <w:tc>
-          <w:tcPr>
-            <w:tcW w:w="5208" w:type="dxa"/>
+        <w:tc>
+          <w:tcPr>
+            <w:tcW w:w="2790" w:type="dxa"/>
             <w:tcBorders>
               <w:top w:val="single" w:sz="12" w:space="0" w:color="000000"/>
               <w:left w:val="single" w:sz="12" w:space="0" w:color="000000"/>
@@ -1855,42 +1874,6 @@
               <w:right w:val="single" w:sz="12" w:space="0" w:color="000000"/>
             </w:tcBorders>
             <w:shd w:val="clear" w:color="auto" w:fill="FFFFFF"/>
-            <w:tcMar>
-              <w:left w:w="70" w:type="dxa"/>
-              <w:right w:w="70" w:type="dxa"/>
-            </w:tcMar>
-          </w:tcPr>
-          <w:p>
-            <w:pPr>
-              <w:spacing w:before="120" w:after="120"/>
-              <w:rPr>
-                <w:color w:val="000000"/>
-              </w:rPr>
-            </w:pPr>
-            <w:r>
-              <w:rPr>
-                <w:color w:val="000000"/>
-                <w:sz w:val="24"/>
-                <w:szCs w:val="24"/>
-              </w:rPr>
-              <w:t>R5. Scroller for temperature</w:t>
-            </w:r>
-          </w:p>
-        </w:tc>
-        <w:tc>
-          <w:tcPr>
-            <w:tcW w:w="3834" w:type="dxa"/>
-            <w:tcBorders>
-              <w:top w:val="single" w:sz="12" w:space="0" w:color="000000"/>
-              <w:left w:val="single" w:sz="12" w:space="0" w:color="000000"/>
-              <w:bottom w:val="single" w:sz="12" w:space="0" w:color="000000"/>
-              <w:right w:val="single" w:sz="12" w:space="0" w:color="000000"/>
-            </w:tcBorders>
-            <w:shd w:val="clear" w:color="auto" w:fill="FFFFFF"/>
-            <w:tcMar>
-              <w:left w:w="70" w:type="dxa"/>
-              <w:right w:w="70" w:type="dxa"/>
-            </w:tcMar>
           </w:tcPr>
           <w:p>
             <w:pPr>
@@ -1908,7 +1891,7 @@
               <w:rPr>
                 <w:color w:val="000000"/>
               </w:rPr>
-              <w:t>Essential</w:t>
+              <w:t>100%</w:t>
             </w:r>
           </w:p>
         </w:tc>
@@ -1919,7 +1902,7 @@
         </w:trPr>
         <w:tc>
           <w:tcPr>
-            <w:tcW w:w="5208" w:type="dxa"/>
+            <w:tcW w:w="3060" w:type="dxa"/>
             <w:tcBorders>
               <w:top w:val="single" w:sz="12" w:space="0" w:color="000000"/>
               <w:left w:val="single" w:sz="12" w:space="0" w:color="000000"/>
@@ -1934,6 +1917,9 @@
           </w:tcPr>
           <w:p>
             <w:pPr>
+              <w:tabs>
+                <w:tab w:val="right" w:pos="3617"/>
+              </w:tabs>
               <w:spacing w:before="120" w:after="120"/>
               <w:rPr>
                 <w:color w:val="000000"/>
@@ -1945,20 +1931,13 @@
                 <w:sz w:val="24"/>
                 <w:szCs w:val="24"/>
               </w:rPr>
-              <w:t xml:space="preserve">R6. </w:t>
-            </w:r>
-            <w:r>
-              <w:rPr>
-                <w:sz w:val="24"/>
-                <w:szCs w:val="24"/>
-              </w:rPr>
-              <w:t>Play a game</w:t>
-            </w:r>
-          </w:p>
-        </w:tc>
-        <w:tc>
-          <w:tcPr>
-            <w:tcW w:w="3834" w:type="dxa"/>
+              <w:t>R3. Log in system</w:t>
+            </w:r>
+          </w:p>
+        </w:tc>
+        <w:tc>
+          <w:tcPr>
+            <w:tcW w:w="3240" w:type="dxa"/>
             <w:tcBorders>
               <w:top w:val="single" w:sz="12" w:space="0" w:color="000000"/>
               <w:left w:val="single" w:sz="12" w:space="0" w:color="000000"/>
@@ -1984,18 +1963,16 @@
               </w:rPr>
             </w:pPr>
             <w:r>
+              <w:rPr>
+                <w:color w:val="000000"/>
+              </w:rPr>
               <w:t>Essential</w:t>
             </w:r>
           </w:p>
         </w:tc>
-      </w:tr>
-      <w:tr>
-        <w:trPr>
-          <w:trHeight w:val="546"/>
-        </w:trPr>
-        <w:tc>
-          <w:tcPr>
-            <w:tcW w:w="5208" w:type="dxa"/>
+        <w:tc>
+          <w:tcPr>
+            <w:tcW w:w="2790" w:type="dxa"/>
             <w:tcBorders>
               <w:top w:val="single" w:sz="12" w:space="0" w:color="000000"/>
               <w:left w:val="single" w:sz="12" w:space="0" w:color="000000"/>
@@ -2003,42 +1980,6 @@
               <w:right w:val="single" w:sz="12" w:space="0" w:color="000000"/>
             </w:tcBorders>
             <w:shd w:val="clear" w:color="auto" w:fill="FFFFFF"/>
-            <w:tcMar>
-              <w:left w:w="70" w:type="dxa"/>
-              <w:right w:w="70" w:type="dxa"/>
-            </w:tcMar>
-          </w:tcPr>
-          <w:p>
-            <w:pPr>
-              <w:spacing w:before="120" w:after="120"/>
-              <w:rPr>
-                <w:color w:val="000000"/>
-              </w:rPr>
-            </w:pPr>
-            <w:r>
-              <w:rPr>
-                <w:color w:val="000000"/>
-                <w:sz w:val="24"/>
-                <w:szCs w:val="24"/>
-              </w:rPr>
-              <w:t xml:space="preserve">R7. Scroller as a clickable on/off </w:t>
-            </w:r>
-          </w:p>
-        </w:tc>
-        <w:tc>
-          <w:tcPr>
-            <w:tcW w:w="3834" w:type="dxa"/>
-            <w:tcBorders>
-              <w:top w:val="single" w:sz="12" w:space="0" w:color="000000"/>
-              <w:left w:val="single" w:sz="12" w:space="0" w:color="000000"/>
-              <w:bottom w:val="single" w:sz="12" w:space="0" w:color="000000"/>
-              <w:right w:val="single" w:sz="12" w:space="0" w:color="000000"/>
-            </w:tcBorders>
-            <w:shd w:val="clear" w:color="auto" w:fill="FFFFFF"/>
-            <w:tcMar>
-              <w:left w:w="70" w:type="dxa"/>
-              <w:right w:w="70" w:type="dxa"/>
-            </w:tcMar>
           </w:tcPr>
           <w:p>
             <w:pPr>
@@ -2056,7 +1997,7 @@
               <w:rPr>
                 <w:color w:val="000000"/>
               </w:rPr>
-              <w:t>Desirable</w:t>
+              <w:t>100%</w:t>
             </w:r>
           </w:p>
         </w:tc>
@@ -2067,7 +2008,7 @@
         </w:trPr>
         <w:tc>
           <w:tcPr>
-            <w:tcW w:w="5208" w:type="dxa"/>
+            <w:tcW w:w="3060" w:type="dxa"/>
             <w:tcBorders>
               <w:top w:val="single" w:sz="12" w:space="0" w:color="000000"/>
               <w:left w:val="single" w:sz="12" w:space="0" w:color="000000"/>
@@ -2093,13 +2034,13 @@
                 <w:sz w:val="24"/>
                 <w:szCs w:val="24"/>
               </w:rPr>
-              <w:t>R8. Speech recognition</w:t>
-            </w:r>
-          </w:p>
-        </w:tc>
-        <w:tc>
-          <w:tcPr>
-            <w:tcW w:w="3834" w:type="dxa"/>
+              <w:t>R4. Scroller for lights</w:t>
+            </w:r>
+          </w:p>
+        </w:tc>
+        <w:tc>
+          <w:tcPr>
+            <w:tcW w:w="3240" w:type="dxa"/>
             <w:tcBorders>
               <w:top w:val="single" w:sz="12" w:space="0" w:color="000000"/>
               <w:left w:val="single" w:sz="12" w:space="0" w:color="000000"/>
@@ -2128,18 +2069,13 @@
               <w:rPr>
                 <w:color w:val="000000"/>
               </w:rPr>
-              <w:t>Desirable</w:t>
-            </w:r>
-          </w:p>
-        </w:tc>
-      </w:tr>
-      <w:tr>
-        <w:trPr>
-          <w:trHeight w:val="546"/>
-        </w:trPr>
-        <w:tc>
-          <w:tcPr>
-            <w:tcW w:w="5208" w:type="dxa"/>
+              <w:t>Essential</w:t>
+            </w:r>
+          </w:p>
+        </w:tc>
+        <w:tc>
+          <w:tcPr>
+            <w:tcW w:w="2790" w:type="dxa"/>
             <w:tcBorders>
               <w:top w:val="single" w:sz="12" w:space="0" w:color="000000"/>
               <w:left w:val="single" w:sz="12" w:space="0" w:color="000000"/>
@@ -2147,42 +2083,6 @@
               <w:right w:val="single" w:sz="12" w:space="0" w:color="000000"/>
             </w:tcBorders>
             <w:shd w:val="clear" w:color="auto" w:fill="FFFFFF"/>
-            <w:tcMar>
-              <w:left w:w="70" w:type="dxa"/>
-              <w:right w:w="70" w:type="dxa"/>
-            </w:tcMar>
-          </w:tcPr>
-          <w:p>
-            <w:pPr>
-              <w:spacing w:before="120" w:after="120"/>
-              <w:rPr>
-                <w:color w:val="000000"/>
-              </w:rPr>
-            </w:pPr>
-            <w:r>
-              <w:rPr>
-                <w:color w:val="000000"/>
-                <w:sz w:val="24"/>
-                <w:szCs w:val="24"/>
-              </w:rPr>
-              <w:t xml:space="preserve">R9. Connect to the speaker (Bluetooth) </w:t>
-            </w:r>
-          </w:p>
-        </w:tc>
-        <w:tc>
-          <w:tcPr>
-            <w:tcW w:w="3834" w:type="dxa"/>
-            <w:tcBorders>
-              <w:top w:val="single" w:sz="12" w:space="0" w:color="000000"/>
-              <w:left w:val="single" w:sz="12" w:space="0" w:color="000000"/>
-              <w:bottom w:val="single" w:sz="12" w:space="0" w:color="000000"/>
-              <w:right w:val="single" w:sz="12" w:space="0" w:color="000000"/>
-            </w:tcBorders>
-            <w:shd w:val="clear" w:color="auto" w:fill="FFFFFF"/>
-            <w:tcMar>
-              <w:left w:w="70" w:type="dxa"/>
-              <w:right w:w="70" w:type="dxa"/>
-            </w:tcMar>
           </w:tcPr>
           <w:p>
             <w:pPr>
@@ -2200,7 +2100,7 @@
               <w:rPr>
                 <w:color w:val="000000"/>
               </w:rPr>
-              <w:t>Desirable</w:t>
+              <w:t>100%</w:t>
             </w:r>
           </w:p>
         </w:tc>
@@ -2211,7 +2111,7 @@
         </w:trPr>
         <w:tc>
           <w:tcPr>
-            <w:tcW w:w="5208" w:type="dxa"/>
+            <w:tcW w:w="3060" w:type="dxa"/>
             <w:tcBorders>
               <w:top w:val="single" w:sz="12" w:space="0" w:color="000000"/>
               <w:left w:val="single" w:sz="12" w:space="0" w:color="000000"/>
@@ -2229,22 +2129,21 @@
               <w:spacing w:before="120" w:after="120"/>
               <w:rPr>
                 <w:color w:val="000000"/>
+              </w:rPr>
+            </w:pPr>
+            <w:r>
+              <w:rPr>
+                <w:color w:val="000000"/>
                 <w:sz w:val="24"/>
                 <w:szCs w:val="24"/>
               </w:rPr>
-            </w:pPr>
-            <w:r>
-              <w:rPr>
-                <w:sz w:val="24"/>
-                <w:szCs w:val="24"/>
-              </w:rPr>
-              <w:t>R10. Calendar for a user to add events</w:t>
-            </w:r>
-          </w:p>
-        </w:tc>
-        <w:tc>
-          <w:tcPr>
-            <w:tcW w:w="3834" w:type="dxa"/>
+              <w:t>R5. Scroller for temperature</w:t>
+            </w:r>
+          </w:p>
+        </w:tc>
+        <w:tc>
+          <w:tcPr>
+            <w:tcW w:w="3240" w:type="dxa"/>
             <w:tcBorders>
               <w:top w:val="single" w:sz="12" w:space="0" w:color="000000"/>
               <w:left w:val="single" w:sz="12" w:space="0" w:color="000000"/>
@@ -2270,7 +2169,546 @@
               </w:rPr>
             </w:pPr>
             <w:r>
+              <w:rPr>
+                <w:color w:val="000000"/>
+              </w:rPr>
               <w:t>Essential</w:t>
+            </w:r>
+          </w:p>
+        </w:tc>
+        <w:tc>
+          <w:tcPr>
+            <w:tcW w:w="2790" w:type="dxa"/>
+            <w:tcBorders>
+              <w:top w:val="single" w:sz="12" w:space="0" w:color="000000"/>
+              <w:left w:val="single" w:sz="12" w:space="0" w:color="000000"/>
+              <w:bottom w:val="single" w:sz="12" w:space="0" w:color="000000"/>
+              <w:right w:val="single" w:sz="12" w:space="0" w:color="000000"/>
+            </w:tcBorders>
+            <w:shd w:val="clear" w:color="auto" w:fill="FFFFFF"/>
+          </w:tcPr>
+          <w:p>
+            <w:pPr>
+              <w:tabs>
+                <w:tab w:val="center" w:pos="4320"/>
+                <w:tab w:val="right" w:pos="8640"/>
+              </w:tabs>
+              <w:spacing w:before="120" w:after="120"/>
+              <w:jc w:val="center"/>
+              <w:rPr>
+                <w:color w:val="000000"/>
+              </w:rPr>
+            </w:pPr>
+            <w:r>
+              <w:rPr>
+                <w:color w:val="000000"/>
+              </w:rPr>
+              <w:t>100%</w:t>
+            </w:r>
+          </w:p>
+        </w:tc>
+      </w:tr>
+      <w:tr>
+        <w:trPr>
+          <w:trHeight w:val="546"/>
+        </w:trPr>
+        <w:tc>
+          <w:tcPr>
+            <w:tcW w:w="3060" w:type="dxa"/>
+            <w:tcBorders>
+              <w:top w:val="single" w:sz="12" w:space="0" w:color="000000"/>
+              <w:left w:val="single" w:sz="12" w:space="0" w:color="000000"/>
+              <w:bottom w:val="single" w:sz="12" w:space="0" w:color="000000"/>
+              <w:right w:val="single" w:sz="12" w:space="0" w:color="000000"/>
+            </w:tcBorders>
+            <w:shd w:val="clear" w:color="auto" w:fill="FFFFFF"/>
+            <w:tcMar>
+              <w:left w:w="70" w:type="dxa"/>
+              <w:right w:w="70" w:type="dxa"/>
+            </w:tcMar>
+          </w:tcPr>
+          <w:p>
+            <w:pPr>
+              <w:spacing w:before="120" w:after="120"/>
+              <w:rPr>
+                <w:color w:val="000000"/>
+              </w:rPr>
+            </w:pPr>
+            <w:r>
+              <w:rPr>
+                <w:color w:val="000000"/>
+                <w:sz w:val="24"/>
+                <w:szCs w:val="24"/>
+              </w:rPr>
+              <w:t xml:space="preserve">R6. </w:t>
+            </w:r>
+            <w:r>
+              <w:rPr>
+                <w:sz w:val="24"/>
+                <w:szCs w:val="24"/>
+              </w:rPr>
+              <w:t>Play a game</w:t>
+            </w:r>
+          </w:p>
+        </w:tc>
+        <w:tc>
+          <w:tcPr>
+            <w:tcW w:w="3240" w:type="dxa"/>
+            <w:tcBorders>
+              <w:top w:val="single" w:sz="12" w:space="0" w:color="000000"/>
+              <w:left w:val="single" w:sz="12" w:space="0" w:color="000000"/>
+              <w:bottom w:val="single" w:sz="12" w:space="0" w:color="000000"/>
+              <w:right w:val="single" w:sz="12" w:space="0" w:color="000000"/>
+            </w:tcBorders>
+            <w:shd w:val="clear" w:color="auto" w:fill="FFFFFF"/>
+            <w:tcMar>
+              <w:left w:w="70" w:type="dxa"/>
+              <w:right w:w="70" w:type="dxa"/>
+            </w:tcMar>
+          </w:tcPr>
+          <w:p>
+            <w:pPr>
+              <w:tabs>
+                <w:tab w:val="center" w:pos="4320"/>
+                <w:tab w:val="right" w:pos="8640"/>
+              </w:tabs>
+              <w:spacing w:before="120" w:after="120"/>
+              <w:jc w:val="center"/>
+              <w:rPr>
+                <w:color w:val="000000"/>
+              </w:rPr>
+            </w:pPr>
+            <w:r>
+              <w:t>Essential</w:t>
+            </w:r>
+          </w:p>
+        </w:tc>
+        <w:tc>
+          <w:tcPr>
+            <w:tcW w:w="2790" w:type="dxa"/>
+            <w:tcBorders>
+              <w:top w:val="single" w:sz="12" w:space="0" w:color="000000"/>
+              <w:left w:val="single" w:sz="12" w:space="0" w:color="000000"/>
+              <w:bottom w:val="single" w:sz="12" w:space="0" w:color="000000"/>
+              <w:right w:val="single" w:sz="12" w:space="0" w:color="000000"/>
+            </w:tcBorders>
+            <w:shd w:val="clear" w:color="auto" w:fill="FFFFFF"/>
+          </w:tcPr>
+          <w:p>
+            <w:pPr>
+              <w:tabs>
+                <w:tab w:val="center" w:pos="4320"/>
+                <w:tab w:val="right" w:pos="8640"/>
+              </w:tabs>
+              <w:spacing w:before="120" w:after="120"/>
+              <w:jc w:val="center"/>
+            </w:pPr>
+            <w:r>
+              <w:t>100%</w:t>
+            </w:r>
+          </w:p>
+        </w:tc>
+      </w:tr>
+      <w:tr>
+        <w:trPr>
+          <w:trHeight w:val="546"/>
+        </w:trPr>
+        <w:tc>
+          <w:tcPr>
+            <w:tcW w:w="3060" w:type="dxa"/>
+            <w:tcBorders>
+              <w:top w:val="single" w:sz="12" w:space="0" w:color="000000"/>
+              <w:left w:val="single" w:sz="12" w:space="0" w:color="000000"/>
+              <w:bottom w:val="single" w:sz="12" w:space="0" w:color="000000"/>
+              <w:right w:val="single" w:sz="12" w:space="0" w:color="000000"/>
+            </w:tcBorders>
+            <w:shd w:val="clear" w:color="auto" w:fill="FFFFFF"/>
+            <w:tcMar>
+              <w:left w:w="70" w:type="dxa"/>
+              <w:right w:w="70" w:type="dxa"/>
+            </w:tcMar>
+          </w:tcPr>
+          <w:p>
+            <w:pPr>
+              <w:spacing w:before="120" w:after="120"/>
+              <w:rPr>
+                <w:color w:val="000000"/>
+              </w:rPr>
+            </w:pPr>
+            <w:r>
+              <w:rPr>
+                <w:color w:val="000000"/>
+                <w:sz w:val="24"/>
+                <w:szCs w:val="24"/>
+              </w:rPr>
+              <w:t xml:space="preserve">R7. Scroller as a clickable on/off </w:t>
+            </w:r>
+          </w:p>
+        </w:tc>
+        <w:tc>
+          <w:tcPr>
+            <w:tcW w:w="3240" w:type="dxa"/>
+            <w:tcBorders>
+              <w:top w:val="single" w:sz="12" w:space="0" w:color="000000"/>
+              <w:left w:val="single" w:sz="12" w:space="0" w:color="000000"/>
+              <w:bottom w:val="single" w:sz="12" w:space="0" w:color="000000"/>
+              <w:right w:val="single" w:sz="12" w:space="0" w:color="000000"/>
+            </w:tcBorders>
+            <w:shd w:val="clear" w:color="auto" w:fill="FFFFFF"/>
+            <w:tcMar>
+              <w:left w:w="70" w:type="dxa"/>
+              <w:right w:w="70" w:type="dxa"/>
+            </w:tcMar>
+          </w:tcPr>
+          <w:p>
+            <w:pPr>
+              <w:tabs>
+                <w:tab w:val="center" w:pos="4320"/>
+                <w:tab w:val="right" w:pos="8640"/>
+              </w:tabs>
+              <w:spacing w:before="120" w:after="120"/>
+              <w:jc w:val="center"/>
+              <w:rPr>
+                <w:color w:val="000000"/>
+              </w:rPr>
+            </w:pPr>
+            <w:r>
+              <w:rPr>
+                <w:color w:val="000000"/>
+              </w:rPr>
+              <w:t>Desirable</w:t>
+            </w:r>
+          </w:p>
+        </w:tc>
+        <w:tc>
+          <w:tcPr>
+            <w:tcW w:w="2790" w:type="dxa"/>
+            <w:tcBorders>
+              <w:top w:val="single" w:sz="12" w:space="0" w:color="000000"/>
+              <w:left w:val="single" w:sz="12" w:space="0" w:color="000000"/>
+              <w:bottom w:val="single" w:sz="12" w:space="0" w:color="000000"/>
+              <w:right w:val="single" w:sz="12" w:space="0" w:color="000000"/>
+            </w:tcBorders>
+            <w:shd w:val="clear" w:color="auto" w:fill="FFFFFF"/>
+          </w:tcPr>
+          <w:p>
+            <w:pPr>
+              <w:tabs>
+                <w:tab w:val="center" w:pos="4320"/>
+                <w:tab w:val="right" w:pos="8640"/>
+              </w:tabs>
+              <w:spacing w:before="120" w:after="120"/>
+              <w:jc w:val="center"/>
+              <w:rPr>
+                <w:color w:val="000000"/>
+              </w:rPr>
+            </w:pPr>
+            <w:r>
+              <w:rPr>
+                <w:color w:val="000000"/>
+              </w:rPr>
+              <w:t>0%</w:t>
+            </w:r>
+          </w:p>
+        </w:tc>
+      </w:tr>
+      <w:tr>
+        <w:trPr>
+          <w:trHeight w:val="546"/>
+        </w:trPr>
+        <w:tc>
+          <w:tcPr>
+            <w:tcW w:w="3060" w:type="dxa"/>
+            <w:tcBorders>
+              <w:top w:val="single" w:sz="12" w:space="0" w:color="000000"/>
+              <w:left w:val="single" w:sz="12" w:space="0" w:color="000000"/>
+              <w:bottom w:val="single" w:sz="12" w:space="0" w:color="000000"/>
+              <w:right w:val="single" w:sz="12" w:space="0" w:color="000000"/>
+            </w:tcBorders>
+            <w:shd w:val="clear" w:color="auto" w:fill="FFFFFF"/>
+            <w:tcMar>
+              <w:left w:w="70" w:type="dxa"/>
+              <w:right w:w="70" w:type="dxa"/>
+            </w:tcMar>
+          </w:tcPr>
+          <w:p>
+            <w:pPr>
+              <w:spacing w:before="120" w:after="120"/>
+              <w:rPr>
+                <w:color w:val="000000"/>
+              </w:rPr>
+            </w:pPr>
+            <w:r>
+              <w:rPr>
+                <w:color w:val="000000"/>
+                <w:sz w:val="24"/>
+                <w:szCs w:val="24"/>
+              </w:rPr>
+              <w:t>R8. Speech recognition</w:t>
+            </w:r>
+          </w:p>
+        </w:tc>
+        <w:tc>
+          <w:tcPr>
+            <w:tcW w:w="3240" w:type="dxa"/>
+            <w:tcBorders>
+              <w:top w:val="single" w:sz="12" w:space="0" w:color="000000"/>
+              <w:left w:val="single" w:sz="12" w:space="0" w:color="000000"/>
+              <w:bottom w:val="single" w:sz="12" w:space="0" w:color="000000"/>
+              <w:right w:val="single" w:sz="12" w:space="0" w:color="000000"/>
+            </w:tcBorders>
+            <w:shd w:val="clear" w:color="auto" w:fill="FFFFFF"/>
+            <w:tcMar>
+              <w:left w:w="70" w:type="dxa"/>
+              <w:right w:w="70" w:type="dxa"/>
+            </w:tcMar>
+          </w:tcPr>
+          <w:p>
+            <w:pPr>
+              <w:tabs>
+                <w:tab w:val="center" w:pos="4320"/>
+                <w:tab w:val="right" w:pos="8640"/>
+              </w:tabs>
+              <w:spacing w:before="120" w:after="120"/>
+              <w:jc w:val="center"/>
+              <w:rPr>
+                <w:color w:val="000000"/>
+              </w:rPr>
+            </w:pPr>
+            <w:r>
+              <w:rPr>
+                <w:color w:val="000000"/>
+              </w:rPr>
+              <w:t>Desirable</w:t>
+            </w:r>
+          </w:p>
+        </w:tc>
+        <w:tc>
+          <w:tcPr>
+            <w:tcW w:w="2790" w:type="dxa"/>
+            <w:tcBorders>
+              <w:top w:val="single" w:sz="12" w:space="0" w:color="000000"/>
+              <w:left w:val="single" w:sz="12" w:space="0" w:color="000000"/>
+              <w:bottom w:val="single" w:sz="12" w:space="0" w:color="000000"/>
+              <w:right w:val="single" w:sz="12" w:space="0" w:color="000000"/>
+            </w:tcBorders>
+            <w:shd w:val="clear" w:color="auto" w:fill="FFFFFF"/>
+          </w:tcPr>
+          <w:p>
+            <w:pPr>
+              <w:tabs>
+                <w:tab w:val="center" w:pos="4320"/>
+                <w:tab w:val="right" w:pos="8640"/>
+              </w:tabs>
+              <w:spacing w:before="120" w:after="120"/>
+              <w:jc w:val="center"/>
+              <w:rPr>
+                <w:color w:val="000000"/>
+              </w:rPr>
+            </w:pPr>
+            <w:r>
+              <w:rPr>
+                <w:color w:val="000000"/>
+              </w:rPr>
+              <w:t>0%</w:t>
+            </w:r>
+          </w:p>
+        </w:tc>
+      </w:tr>
+      <w:tr>
+        <w:trPr>
+          <w:trHeight w:val="546"/>
+        </w:trPr>
+        <w:tc>
+          <w:tcPr>
+            <w:tcW w:w="3060" w:type="dxa"/>
+            <w:tcBorders>
+              <w:top w:val="single" w:sz="12" w:space="0" w:color="000000"/>
+              <w:left w:val="single" w:sz="12" w:space="0" w:color="000000"/>
+              <w:bottom w:val="single" w:sz="12" w:space="0" w:color="000000"/>
+              <w:right w:val="single" w:sz="12" w:space="0" w:color="000000"/>
+            </w:tcBorders>
+            <w:shd w:val="clear" w:color="auto" w:fill="FFFFFF"/>
+            <w:tcMar>
+              <w:left w:w="70" w:type="dxa"/>
+              <w:right w:w="70" w:type="dxa"/>
+            </w:tcMar>
+          </w:tcPr>
+          <w:p>
+            <w:pPr>
+              <w:spacing w:before="120" w:after="120"/>
+              <w:rPr>
+                <w:color w:val="000000"/>
+              </w:rPr>
+            </w:pPr>
+            <w:r>
+              <w:rPr>
+                <w:color w:val="000000"/>
+                <w:sz w:val="24"/>
+                <w:szCs w:val="24"/>
+              </w:rPr>
+              <w:t xml:space="preserve">R9. Connect to the speaker (Bluetooth) </w:t>
+            </w:r>
+          </w:p>
+        </w:tc>
+        <w:tc>
+          <w:tcPr>
+            <w:tcW w:w="3240" w:type="dxa"/>
+            <w:tcBorders>
+              <w:top w:val="single" w:sz="12" w:space="0" w:color="000000"/>
+              <w:left w:val="single" w:sz="12" w:space="0" w:color="000000"/>
+              <w:bottom w:val="single" w:sz="12" w:space="0" w:color="000000"/>
+              <w:right w:val="single" w:sz="12" w:space="0" w:color="000000"/>
+            </w:tcBorders>
+            <w:shd w:val="clear" w:color="auto" w:fill="FFFFFF"/>
+            <w:tcMar>
+              <w:left w:w="70" w:type="dxa"/>
+              <w:right w:w="70" w:type="dxa"/>
+            </w:tcMar>
+          </w:tcPr>
+          <w:p>
+            <w:pPr>
+              <w:tabs>
+                <w:tab w:val="center" w:pos="4320"/>
+                <w:tab w:val="right" w:pos="8640"/>
+              </w:tabs>
+              <w:spacing w:before="120" w:after="120"/>
+              <w:jc w:val="center"/>
+              <w:rPr>
+                <w:color w:val="000000"/>
+              </w:rPr>
+            </w:pPr>
+            <w:r>
+              <w:rPr>
+                <w:color w:val="000000"/>
+              </w:rPr>
+              <w:t>Desirable</w:t>
+            </w:r>
+          </w:p>
+        </w:tc>
+        <w:tc>
+          <w:tcPr>
+            <w:tcW w:w="2790" w:type="dxa"/>
+            <w:tcBorders>
+              <w:top w:val="single" w:sz="12" w:space="0" w:color="000000"/>
+              <w:left w:val="single" w:sz="12" w:space="0" w:color="000000"/>
+              <w:bottom w:val="single" w:sz="12" w:space="0" w:color="000000"/>
+              <w:right w:val="single" w:sz="12" w:space="0" w:color="000000"/>
+            </w:tcBorders>
+            <w:shd w:val="clear" w:color="auto" w:fill="FFFFFF"/>
+          </w:tcPr>
+          <w:p>
+            <w:pPr>
+              <w:tabs>
+                <w:tab w:val="center" w:pos="4320"/>
+                <w:tab w:val="right" w:pos="8640"/>
+              </w:tabs>
+              <w:spacing w:before="120" w:after="120"/>
+              <w:jc w:val="center"/>
+              <w:rPr>
+                <w:color w:val="000000"/>
+              </w:rPr>
+            </w:pPr>
+            <w:r>
+              <w:rPr>
+                <w:color w:val="000000"/>
+              </w:rPr>
+              <w:t>0%</w:t>
+            </w:r>
+          </w:p>
+        </w:tc>
+      </w:tr>
+      <w:tr>
+        <w:trPr>
+          <w:trHeight w:val="546"/>
+        </w:trPr>
+        <w:tc>
+          <w:tcPr>
+            <w:tcW w:w="3060" w:type="dxa"/>
+            <w:tcBorders>
+              <w:top w:val="single" w:sz="12" w:space="0" w:color="000000"/>
+              <w:left w:val="single" w:sz="12" w:space="0" w:color="000000"/>
+              <w:bottom w:val="single" w:sz="12" w:space="0" w:color="000000"/>
+              <w:right w:val="single" w:sz="12" w:space="0" w:color="000000"/>
+            </w:tcBorders>
+            <w:shd w:val="clear" w:color="auto" w:fill="FFFFFF"/>
+            <w:tcMar>
+              <w:left w:w="70" w:type="dxa"/>
+              <w:right w:w="70" w:type="dxa"/>
+            </w:tcMar>
+          </w:tcPr>
+          <w:p>
+            <w:pPr>
+              <w:spacing w:before="120" w:after="120"/>
+              <w:rPr>
+                <w:color w:val="000000"/>
+                <w:sz w:val="24"/>
+                <w:szCs w:val="24"/>
+              </w:rPr>
+            </w:pPr>
+            <w:r>
+              <w:rPr>
+                <w:sz w:val="24"/>
+                <w:szCs w:val="24"/>
+              </w:rPr>
+              <w:t>R10. Calendar for a user to add events</w:t>
+            </w:r>
+          </w:p>
+        </w:tc>
+        <w:tc>
+          <w:tcPr>
+            <w:tcW w:w="3240" w:type="dxa"/>
+            <w:tcBorders>
+              <w:top w:val="single" w:sz="12" w:space="0" w:color="000000"/>
+              <w:left w:val="single" w:sz="12" w:space="0" w:color="000000"/>
+              <w:bottom w:val="single" w:sz="12" w:space="0" w:color="000000"/>
+              <w:right w:val="single" w:sz="12" w:space="0" w:color="000000"/>
+            </w:tcBorders>
+            <w:shd w:val="clear" w:color="auto" w:fill="FFFFFF"/>
+            <w:tcMar>
+              <w:left w:w="70" w:type="dxa"/>
+              <w:right w:w="70" w:type="dxa"/>
+            </w:tcMar>
+          </w:tcPr>
+          <w:p>
+            <w:pPr>
+              <w:tabs>
+                <w:tab w:val="center" w:pos="4320"/>
+                <w:tab w:val="right" w:pos="8640"/>
+              </w:tabs>
+              <w:spacing w:before="120" w:after="120"/>
+              <w:jc w:val="center"/>
+              <w:rPr>
+                <w:color w:val="000000"/>
+              </w:rPr>
+            </w:pPr>
+            <w:r>
+              <w:t>Essential</w:t>
+            </w:r>
+          </w:p>
+        </w:tc>
+        <w:tc>
+          <w:tcPr>
+            <w:tcW w:w="2790" w:type="dxa"/>
+            <w:tcBorders>
+              <w:top w:val="single" w:sz="12" w:space="0" w:color="000000"/>
+              <w:left w:val="single" w:sz="12" w:space="0" w:color="000000"/>
+              <w:bottom w:val="single" w:sz="12" w:space="0" w:color="000000"/>
+              <w:right w:val="single" w:sz="12" w:space="0" w:color="000000"/>
+            </w:tcBorders>
+            <w:shd w:val="clear" w:color="auto" w:fill="FFFFFF"/>
+          </w:tcPr>
+          <w:p>
+            <w:pPr>
+              <w:tabs>
+                <w:tab w:val="center" w:pos="4320"/>
+                <w:tab w:val="right" w:pos="8640"/>
+              </w:tabs>
+              <w:spacing w:before="120" w:after="120"/>
+              <w:jc w:val="center"/>
+            </w:pPr>
+            <w:r>
+              <w:t>30%</w:t>
             </w:r>
           </w:p>
         </w:tc>
@@ -2321,7 +2759,10 @@
           <w:szCs w:val="36"/>
         </w:rPr>
       </w:pPr>
-      <w:r>
+    </w:p>
+    <w:p>
+      <w:pPr>
+        <w:jc w:val="center"/>
         <w:rPr>
           <w:rFonts w:ascii="Arial" w:eastAsia="Arial" w:hAnsi="Arial" w:cs="Arial"/>
           <w:b/>
@@ -2329,6 +2770,124 @@
           <w:sz w:val="36"/>
           <w:szCs w:val="36"/>
         </w:rPr>
+      </w:pPr>
+    </w:p>
+    <w:p>
+      <w:pPr>
+        <w:jc w:val="center"/>
+        <w:rPr>
+          <w:rFonts w:ascii="Arial" w:eastAsia="Arial" w:hAnsi="Arial" w:cs="Arial"/>
+          <w:b/>
+          <w:color w:val="000000"/>
+          <w:sz w:val="36"/>
+          <w:szCs w:val="36"/>
+        </w:rPr>
+      </w:pPr>
+    </w:p>
+    <w:p>
+      <w:pPr>
+        <w:jc w:val="center"/>
+        <w:rPr>
+          <w:rFonts w:ascii="Arial" w:eastAsia="Arial" w:hAnsi="Arial" w:cs="Arial"/>
+          <w:b/>
+          <w:color w:val="000000"/>
+          <w:sz w:val="36"/>
+          <w:szCs w:val="36"/>
+        </w:rPr>
+      </w:pPr>
+    </w:p>
+    <w:p>
+      <w:pPr>
+        <w:jc w:val="center"/>
+        <w:rPr>
+          <w:rFonts w:ascii="Arial" w:eastAsia="Arial" w:hAnsi="Arial" w:cs="Arial"/>
+          <w:b/>
+          <w:color w:val="000000"/>
+          <w:sz w:val="36"/>
+          <w:szCs w:val="36"/>
+        </w:rPr>
+      </w:pPr>
+    </w:p>
+    <w:p>
+      <w:pPr>
+        <w:jc w:val="center"/>
+        <w:rPr>
+          <w:rFonts w:ascii="Arial" w:eastAsia="Arial" w:hAnsi="Arial" w:cs="Arial"/>
+          <w:b/>
+          <w:color w:val="000000"/>
+          <w:sz w:val="36"/>
+          <w:szCs w:val="36"/>
+        </w:rPr>
+      </w:pPr>
+    </w:p>
+    <w:p>
+      <w:pPr>
+        <w:jc w:val="center"/>
+        <w:rPr>
+          <w:rFonts w:ascii="Arial" w:eastAsia="Arial" w:hAnsi="Arial" w:cs="Arial"/>
+          <w:b/>
+          <w:color w:val="000000"/>
+          <w:sz w:val="36"/>
+          <w:szCs w:val="36"/>
+        </w:rPr>
+      </w:pPr>
+    </w:p>
+    <w:p>
+      <w:pPr>
+        <w:jc w:val="center"/>
+        <w:rPr>
+          <w:rFonts w:ascii="Arial" w:eastAsia="Arial" w:hAnsi="Arial" w:cs="Arial"/>
+          <w:b/>
+          <w:color w:val="000000"/>
+          <w:sz w:val="36"/>
+          <w:szCs w:val="36"/>
+        </w:rPr>
+      </w:pPr>
+    </w:p>
+    <w:p>
+      <w:pPr>
+        <w:jc w:val="center"/>
+        <w:rPr>
+          <w:rFonts w:ascii="Arial" w:eastAsia="Arial" w:hAnsi="Arial" w:cs="Arial"/>
+          <w:b/>
+          <w:color w:val="000000"/>
+          <w:sz w:val="36"/>
+          <w:szCs w:val="36"/>
+        </w:rPr>
+      </w:pPr>
+    </w:p>
+    <w:p>
+      <w:pPr>
+        <w:jc w:val="center"/>
+        <w:rPr>
+          <w:rFonts w:ascii="Arial" w:eastAsia="Arial" w:hAnsi="Arial" w:cs="Arial"/>
+          <w:b/>
+          <w:color w:val="000000"/>
+          <w:sz w:val="36"/>
+          <w:szCs w:val="36"/>
+        </w:rPr>
+      </w:pPr>
+    </w:p>
+    <w:p>
+      <w:pPr>
+        <w:jc w:val="center"/>
+        <w:rPr>
+          <w:rFonts w:ascii="Arial" w:eastAsia="Arial" w:hAnsi="Arial" w:cs="Arial"/>
+          <w:b/>
+          <w:color w:val="000000"/>
+          <w:sz w:val="36"/>
+          <w:szCs w:val="36"/>
+        </w:rPr>
+      </w:pPr>
+      <w:r>
+        <w:rPr>
+          <w:rFonts w:ascii="Arial" w:eastAsia="Arial" w:hAnsi="Arial" w:cs="Arial"/>
+          <w:b/>
+          <w:color w:val="000000"/>
+          <w:sz w:val="36"/>
+          <w:szCs w:val="36"/>
+        </w:rPr>
+        <w:lastRenderedPageBreak/>
         <w:t>Requirements Descriptions</w:t>
       </w:r>
     </w:p>

</xml_diff>